<commit_message>
proposal document version 1
</commit_message>
<xml_diff>
--- a/ETL Project Proposal.docx
+++ b/ETL Project Proposal.docx
@@ -22,6 +22,7 @@
           <w15:appearance w15:val="hidden"/>
           <w:picture/>
         </w:sdtPr>
+        <w:sdtEndPr/>
         <w:sdtContent>
           <w:r>
             <w:rPr>
@@ -255,54 +256,39 @@
         </w:tc>
       </w:tr>
     </w:tbl>
-    <w:sdt>
-      <w:sdtPr>
+    <w:p>
+      <w:pPr>
+        <w:pStyle w:val="Name"/>
+        <w:rPr>
+          <w:b w:val="0"/>
+          <w:bCs/>
+        </w:rPr>
+      </w:pPr>
+      <w:r>
         <w:rPr>
           <w:sz w:val="28"/>
           <w:szCs w:val="28"/>
         </w:rPr>
-        <w:alias w:val="Recipient Name"/>
-        <w:tag w:val="Recipient Name"/>
-        <w:id w:val="-2104569093"/>
-        <w:placeholder>
-          <w:docPart w:val="6C0C5E5ADEF644CBAB5A71355B334CB5"/>
-        </w:placeholder>
-        <w:showingPlcHdr/>
-        <w:dataBinding w:prefixMappings="xmlns:ns0='http://schemas.openxmlformats.org/officeDocument/2006/extended-properties' " w:xpath="/ns0:Properties[1]/ns0:Company[1]" w:storeItemID="{6668398D-A668-4E3E-A5EB-62B293D839F1}"/>
-        <w15:appearance w15:val="hidden"/>
-        <w:text/>
-      </w:sdtPr>
-      <w:sdtEndPr/>
-      <w:sdtContent>
-        <w:p>
-          <w:pPr>
-            <w:pStyle w:val="Name"/>
-            <w:rPr>
-              <w:sz w:val="28"/>
-              <w:szCs w:val="28"/>
-            </w:rPr>
-          </w:pPr>
-          <w:r>
-            <w:t>Recipient Name</w:t>
-          </w:r>
-        </w:p>
-      </w:sdtContent>
-    </w:sdt>
-    <w:p>
-      <w:pPr>
-        <w:rPr>
-          <w:b/>
+        <w:t>E</w:t>
+      </w:r>
+      <w:r>
+        <w:rPr>
+          <w:sz w:val="28"/>
+          <w:szCs w:val="28"/>
+        </w:rPr>
+        <w:t>TL Project Proposal</w:t>
+      </w:r>
+      <w:r>
+        <w:rPr>
+          <w:sz w:val="28"/>
+          <w:szCs w:val="28"/>
+        </w:rPr>
+        <w:t xml:space="preserve"> - </w:t>
+      </w:r>
+      <w:r>
+        <w:rPr>
+          <w:b w:val="0"/>
           <w:bCs/>
-          <w:sz w:val="24"/>
-          <w:szCs w:val="24"/>
-        </w:rPr>
-      </w:pPr>
-      <w:r>
-        <w:rPr>
-          <w:b/>
-          <w:bCs/>
-          <w:sz w:val="24"/>
-          <w:szCs w:val="24"/>
         </w:rPr>
         <w:t>By Ema, Kayti &amp; Dinesh</w:t>
       </w:r>
@@ -740,6 +726,7 @@
           <w:sz w:val="24"/>
           <w:szCs w:val="24"/>
         </w:rPr>
+        <w:lastRenderedPageBreak/>
         <w:t>The strategy:</w:t>
       </w:r>
     </w:p>
@@ -868,7 +855,23 @@
           <w:sz w:val="24"/>
           <w:szCs w:val="24"/>
         </w:rPr>
-        <w:t xml:space="preserve">Mongo-DB is the ideal place to store this kind of data because, </w:t>
+        <w:t xml:space="preserve">We are planning to store the data in </w:t>
+      </w:r>
+      <w:r>
+        <w:rPr>
+          <w:sz w:val="24"/>
+          <w:szCs w:val="24"/>
+        </w:rPr>
+        <w:t>Mong</w:t>
+      </w:r>
+      <w:bookmarkStart w:id="0" w:name="_GoBack"/>
+      <w:bookmarkEnd w:id="0"/>
+      <w:r>
+        <w:rPr>
+          <w:sz w:val="24"/>
+          <w:szCs w:val="24"/>
+        </w:rPr>
+        <w:t xml:space="preserve">o-DB because, </w:t>
       </w:r>
     </w:p>
     <w:p>
@@ -883,21 +886,28 @@
           <w:sz w:val="24"/>
           <w:szCs w:val="24"/>
         </w:rPr>
-        <w:t xml:space="preserve">When we store the data into a SQL database with the base attributes of each song such as Artist, Genre, Album, Lyrics, Country etc. </w:t>
-      </w:r>
-      <w:r>
-        <w:rPr>
-          <w:sz w:val="24"/>
-          <w:szCs w:val="24"/>
-        </w:rPr>
-        <w:t>All these</w:t>
-      </w:r>
-      <w:r>
-        <w:rPr>
-          <w:sz w:val="24"/>
-          <w:szCs w:val="24"/>
-        </w:rPr>
-        <w:t xml:space="preserve"> attributes will be repeated every-time a song repeat</w:t>
+        <w:t xml:space="preserve">When we store the data into a SQL database with the base attributes of each song such as Artist, Genre, Album, Lyrics, Country will be repeated every-time </w:t>
+      </w:r>
+      <w:r>
+        <w:rPr>
+          <w:sz w:val="24"/>
+          <w:szCs w:val="24"/>
+        </w:rPr>
+        <w:t>the</w:t>
+      </w:r>
+      <w:r>
+        <w:rPr>
+          <w:sz w:val="24"/>
+          <w:szCs w:val="24"/>
+        </w:rPr>
+        <w:t xml:space="preserve"> song repeat</w:t>
+      </w:r>
+      <w:r>
+        <w:rPr>
+          <w:sz w:val="24"/>
+          <w:szCs w:val="24"/>
+        </w:rPr>
+        <w:t>s</w:t>
       </w:r>
       <w:r>
         <w:rPr>
@@ -1051,8 +1061,6 @@
           </wp:inline>
         </w:drawing>
       </w:r>
-      <w:bookmarkStart w:id="0" w:name="_GoBack"/>
-      <w:bookmarkEnd w:id="0"/>
     </w:p>
     <w:sectPr>
       <w:headerReference w:type="default" r:id="rId16"/>
@@ -1167,7 +1175,7 @@
         </mc:Choice>
         <mc:Fallback>
           <w:pict>
-            <v:line w14:anchorId="39B7E984" id="Straight Connector 31" o:spid="_x0000_s1026" style="position:absolute;z-index:251668480;visibility:visible;mso-wrap-style:square;mso-wrap-distance-left:9pt;mso-wrap-distance-top:0;mso-wrap-distance-right:9pt;mso-wrap-distance-bottom:0;mso-position-horizontal:absolute;mso-position-horizontal-relative:text;mso-position-vertical:absolute;mso-position-vertical-relative:text" from="-145.25pt,-116pt" to="-145.25pt,43.85pt" o:gfxdata="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" strokecolor="#2683c6 [3205]" strokeweight="1.5pt">
+            <v:line w14:anchorId="66EE8735" id="Straight Connector 31" o:spid="_x0000_s1026" style="position:absolute;z-index:251668480;visibility:visible;mso-wrap-style:square;mso-wrap-distance-left:9pt;mso-wrap-distance-top:0;mso-wrap-distance-right:9pt;mso-wrap-distance-bottom:0;mso-position-horizontal:absolute;mso-position-horizontal-relative:text;mso-position-vertical:absolute;mso-position-vertical-relative:text" from="-145.25pt,-116pt" to="-145.25pt,43.85pt" o:gfxdata="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" strokecolor="#2683c6 [3205]" strokeweight="1.5pt">
               <v:stroke opacity="46003f" joinstyle="miter"/>
             </v:line>
           </w:pict>
@@ -1261,7 +1269,7 @@
         </mc:Choice>
         <mc:Fallback>
           <w:pict>
-            <v:shapetype w14:anchorId="4CBF31BD" id="_x0000_t9" coordsize="21600,21600" o:spt="9" adj="5400" path="m@0,l,10800@0,21600@1,21600,21600,10800@1,xe">
+            <v:shapetype w14:anchorId="59D749D6" id="_x0000_t9" coordsize="21600,21600" o:spt="9" adj="5400" path="m@0,l,10800@0,21600@1,21600,21600,10800@1,xe">
               <v:stroke joinstyle="miter"/>
               <v:formulas>
                 <v:f eqn="val #0"/>
@@ -1389,7 +1397,7 @@
         </mc:Choice>
         <mc:Fallback>
           <w:pict>
-            <v:line w14:anchorId="60056BA9" id="Straight Connector 12" o:spid="_x0000_s1026" style="position:absolute;z-index:251667456;visibility:visible;mso-wrap-style:square;mso-wrap-distance-left:9pt;mso-wrap-distance-top:0;mso-wrap-distance-right:9pt;mso-wrap-distance-bottom:0;mso-position-horizontal:absolute;mso-position-horizontal-relative:text;mso-position-vertical:absolute;mso-position-vertical-relative:text" from="-149pt,25.05pt" to="-149pt,184.9pt" o:gfxdata="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" strokecolor="#2683c6 [3205]" strokeweight="1.5pt">
+            <v:line w14:anchorId="60F911BF" id="Straight Connector 12" o:spid="_x0000_s1026" style="position:absolute;z-index:251667456;visibility:visible;mso-wrap-style:square;mso-wrap-distance-left:9pt;mso-wrap-distance-top:0;mso-wrap-distance-right:9pt;mso-wrap-distance-bottom:0;mso-position-horizontal:absolute;mso-position-horizontal-relative:text;mso-position-vertical:absolute;mso-position-vertical-relative:text" from="-149pt,25.05pt" to="-149pt,184.9pt" o:gfxdata="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" strokecolor="#2683c6 [3205]" strokeweight="1.5pt">
               <v:stroke opacity="46003f" joinstyle="miter"/>
             </v:line>
           </w:pict>
@@ -1681,7 +1689,7 @@
         </mc:Choice>
         <mc:Fallback>
           <w:pict>
-            <v:group w14:anchorId="68D0EB3E" id="Group 10" o:spid="_x0000_s1026" style="position:absolute;margin-left:-147.35pt;margin-top:-71.8pt;width:579.35pt;height:106.3pt;z-index:251672576;mso-position-vertical-relative:margin;mso-width-relative:margin;mso-height-relative:margin" coordorigin="4220,-29" coordsize="73579,13510" o:gfxdata="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">
+            <v:group w14:anchorId="40395B56" id="Group 10" o:spid="_x0000_s1026" style="position:absolute;margin-left:-147.35pt;margin-top:-71.8pt;width:579.35pt;height:106.3pt;z-index:251672576;mso-position-vertical-relative:margin;mso-width-relative:margin;mso-height-relative:margin" coordorigin="4220,-29" coordsize="73579,13510" o:gfxdata="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">
               <v:shape id="Rectangle 1" o:spid="_x0000_s1027" style="position:absolute;left:4220;top:-29;width:27924;height:5143;visibility:visible;mso-wrap-style:square;v-text-anchor:middle" coordsize="2792344,514001" o:gfxdata="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" path="m,l2778276,r14068,514001l576775,499912,,xe" fillcolor="#7f7f7f [1612]" stroked="f" strokeweight="1pt">
                 <v:stroke joinstyle="miter"/>
                 <v:path arrowok="t" o:connecttype="custom" o:connectlocs="0,0;2778369,0;2792437,514392;576794,500292;0,0" o:connectangles="0,0,0,0,0"/>
@@ -2427,6 +2435,7 @@
     <w:lsdException w:name="HTML Sample" w:semiHidden="1" w:unhideWhenUsed="1"/>
     <w:lsdException w:name="HTML Typewriter" w:semiHidden="1" w:unhideWhenUsed="1"/>
     <w:lsdException w:name="HTML Variable" w:semiHidden="1" w:unhideWhenUsed="1"/>
+    <w:lsdException w:name="Normal Table" w:semiHidden="1" w:unhideWhenUsed="1"/>
     <w:lsdException w:name="annotation subject" w:semiHidden="1" w:unhideWhenUsed="1"/>
     <w:lsdException w:name="No List" w:semiHidden="1" w:unhideWhenUsed="1"/>
     <w:lsdException w:name="Outline List 1" w:semiHidden="1" w:unhideWhenUsed="1"/>
@@ -2473,8 +2482,10 @@
     <w:lsdException w:name="Table Subtle 2" w:semiHidden="1" w:unhideWhenUsed="1"/>
     <w:lsdException w:name="Table Web 1" w:semiHidden="1" w:unhideWhenUsed="1"/>
     <w:lsdException w:name="Table Web 2" w:semiHidden="1" w:unhideWhenUsed="1"/>
+    <w:lsdException w:name="Table Web 3" w:semiHidden="1" w:unhideWhenUsed="1"/>
     <w:lsdException w:name="Balloon Text" w:semiHidden="1" w:unhideWhenUsed="1"/>
     <w:lsdException w:name="Table Grid" w:uiPriority="39"/>
+    <w:lsdException w:name="Table Theme" w:semiHidden="1" w:unhideWhenUsed="1"/>
     <w:lsdException w:name="Placeholder Text" w:semiHidden="1"/>
     <w:lsdException w:name="No Spacing" w:uiPriority="1" w:qFormat="1"/>
     <w:lsdException w:name="Light Shading" w:uiPriority="60"/>
@@ -2756,6 +2767,7 @@
   <w:style w:type="character" w:default="1" w:styleId="DefaultParagraphFont">
     <w:name w:val="Default Paragraph Font"/>
     <w:uiPriority w:val="1"/>
+    <w:semiHidden/>
     <w:unhideWhenUsed/>
   </w:style>
   <w:style w:type="table" w:default="1" w:styleId="TableNormal">
@@ -3106,621 +3118,6 @@
 </w:styles>
 </file>
 
-<file path=word/glossary/document.xml><?xml version="1.0" encoding="utf-8"?>
-<w:glossaryDocument xmlns:wpc="http://schemas.microsoft.com/office/word/2010/wordprocessingCanvas" xmlns:cx="http://schemas.microsoft.com/office/drawing/2014/chartex" xmlns:cx1="http://schemas.microsoft.com/office/drawing/2015/9/8/chartex" xmlns:cx2="http://schemas.microsoft.com/office/drawing/2015/10/21/chartex" xmlns:cx3="http://schemas.microsoft.com/office/drawing/2016/5/9/chartex" xmlns:cx4="http://schemas.microsoft.com/office/drawing/2016/5/10/chartex" xmlns:cx5="http://schemas.microsoft.com/office/drawing/2016/5/11/chartex" xmlns:cx6="http://schemas.microsoft.com/office/drawing/2016/5/12/chartex" xmlns:cx7="http://schemas.microsoft.com/office/drawing/2016/5/13/chartex" xmlns:cx8="http://schemas.microsoft.com/office/drawing/2016/5/14/chartex" xmlns:mc="http://schemas.openxmlformats.org/markup-compatibility/2006" xmlns:aink="http://schemas.microsoft.com/office/drawing/2016/ink" xmlns:am3d="http://schemas.microsoft.com/office/drawing/2017/model3d" xmlns:o="urn:schemas-microsoft-com:office:office" xmlns:r="http://schemas.openxmlformats.org/officeDocument/2006/relationships" xmlns:m="http://schemas.openxmlformats.org/officeDocument/2006/math" xmlns:v="urn:schemas-microsoft-com:vml" xmlns:wp14="http://schemas.microsoft.com/office/word/2010/wordprocessingDrawing" xmlns:wp="http://schemas.openxmlformats.org/drawingml/2006/wordprocessingDrawing" xmlns:w10="urn:schemas-microsoft-com:office:word" xmlns:w="http://schemas.openxmlformats.org/wordprocessingml/2006/main" xmlns:w14="http://schemas.microsoft.com/office/word/2010/wordml" xmlns:w15="http://schemas.microsoft.com/office/word/2012/wordml" xmlns:w16cid="http://schemas.microsoft.com/office/word/2016/wordml/cid" xmlns:w16se="http://schemas.microsoft.com/office/word/2015/wordml/symex" xmlns:wpg="http://schemas.microsoft.com/office/word/2010/wordprocessingGroup" xmlns:wpi="http://schemas.microsoft.com/office/word/2010/wordprocessingInk" xmlns:wne="http://schemas.microsoft.com/office/word/2006/wordml" xmlns:wps="http://schemas.microsoft.com/office/word/2010/wordprocessingShape" mc:Ignorable="w14 w15 w16se w16cid wp14">
-  <w:docParts>
-    <w:docPart>
-      <w:docPartPr>
-        <w:name w:val="6C0C5E5ADEF644CBAB5A71355B334CB5"/>
-        <w:category>
-          <w:name w:val="General"/>
-          <w:gallery w:val="placeholder"/>
-        </w:category>
-        <w:types>
-          <w:type w:val="bbPlcHdr"/>
-        </w:types>
-        <w:behaviors>
-          <w:behavior w:val="content"/>
-        </w:behaviors>
-        <w:guid w:val="{AE5CB015-F704-4E5D-A875-44BC19D2CB1A}"/>
-      </w:docPartPr>
-      <w:docPartBody>
-        <w:p>
-          <w:pPr>
-            <w:pStyle w:val="6C0C5E5ADEF644CBAB5A71355B334CB5"/>
-          </w:pPr>
-          <w:r>
-            <w:t>Recipient Name</w:t>
-          </w:r>
-        </w:p>
-      </w:docPartBody>
-    </w:docPart>
-  </w:docParts>
-</w:glossaryDocument>
-</file>
-
-<file path=word/glossary/fontTable.xml><?xml version="1.0" encoding="utf-8"?>
-<w:fonts xmlns:mc="http://schemas.openxmlformats.org/markup-compatibility/2006" xmlns:r="http://schemas.openxmlformats.org/officeDocument/2006/relationships" xmlns:w="http://schemas.openxmlformats.org/wordprocessingml/2006/main" xmlns:w14="http://schemas.microsoft.com/office/word/2010/wordml" xmlns:w15="http://schemas.microsoft.com/office/word/2012/wordml" xmlns:w16cid="http://schemas.microsoft.com/office/word/2016/wordml/cid" xmlns:w16se="http://schemas.microsoft.com/office/word/2015/wordml/symex" mc:Ignorable="w14 w15 w16se w16cid">
-  <w:font w:name="Symbol">
-    <w:panose1 w:val="05050102010706020507"/>
-    <w:charset w:val="02"/>
-    <w:family w:val="roman"/>
-    <w:pitch w:val="variable"/>
-    <w:sig w:usb0="00000000" w:usb1="10000000" w:usb2="00000000" w:usb3="00000000" w:csb0="80000000" w:csb1="00000000"/>
-  </w:font>
-  <w:font w:name="Times New Roman">
-    <w:panose1 w:val="02020603050405020304"/>
-    <w:charset w:val="00"/>
-    <w:family w:val="roman"/>
-    <w:pitch w:val="variable"/>
-    <w:sig w:usb0="E0002AFF" w:usb1="C0007843" w:usb2="00000009" w:usb3="00000000" w:csb0="000001FF" w:csb1="00000000"/>
-  </w:font>
-  <w:font w:name="Courier New">
-    <w:panose1 w:val="02070309020205020404"/>
-    <w:charset w:val="00"/>
-    <w:family w:val="modern"/>
-    <w:pitch w:val="fixed"/>
-    <w:sig w:usb0="E0002EFF" w:usb1="C0007843" w:usb2="00000009" w:usb3="00000000" w:csb0="000001FF" w:csb1="00000000"/>
-  </w:font>
-  <w:font w:name="Wingdings">
-    <w:panose1 w:val="05000000000000000000"/>
-    <w:charset w:val="02"/>
-    <w:family w:val="auto"/>
-    <w:pitch w:val="variable"/>
-    <w:sig w:usb0="00000000" w:usb1="10000000" w:usb2="00000000" w:usb3="00000000" w:csb0="80000000" w:csb1="00000000"/>
-  </w:font>
-  <w:font w:name="Calibri">
-    <w:panose1 w:val="020F0502020204030204"/>
-    <w:charset w:val="00"/>
-    <w:family w:val="swiss"/>
-    <w:pitch w:val="variable"/>
-    <w:sig w:usb0="E0002AFF" w:usb1="4000ACFF" w:usb2="00000001" w:usb3="00000000" w:csb0="000001FF" w:csb1="00000000"/>
-  </w:font>
-  <w:font w:name="Yu Mincho">
-    <w:altName w:val="游明朝"/>
-    <w:charset w:val="80"/>
-    <w:family w:val="roman"/>
-    <w:pitch w:val="variable"/>
-    <w:sig w:usb0="800002E7" w:usb1="2AC7FCFF" w:usb2="00000012" w:usb3="00000000" w:csb0="0002009F" w:csb1="00000000"/>
-  </w:font>
-  <w:font w:name="Mangal">
-    <w:panose1 w:val="02040503050203030202"/>
-    <w:charset w:val="00"/>
-    <w:family w:val="roman"/>
-    <w:pitch w:val="variable"/>
-    <w:sig w:usb0="00008003" w:usb1="00000000" w:usb2="00000000" w:usb3="00000000" w:csb0="00000001" w:csb1="00000000"/>
-  </w:font>
-  <w:font w:name="Calibri Light">
-    <w:panose1 w:val="020F0302020204030204"/>
-    <w:charset w:val="00"/>
-    <w:family w:val="swiss"/>
-    <w:pitch w:val="variable"/>
-    <w:sig w:usb0="E0002AFF" w:usb1="C000247B" w:usb2="00000009" w:usb3="00000000" w:csb0="000001FF" w:csb1="00000000"/>
-  </w:font>
-  <w:font w:name="Yu Gothic Light">
-    <w:panose1 w:val="020B0300000000000000"/>
-    <w:charset w:val="80"/>
-    <w:family w:val="swiss"/>
-    <w:pitch w:val="variable"/>
-    <w:sig w:usb0="E00002FF" w:usb1="2AC7FDFF" w:usb2="00000016" w:usb3="00000000" w:csb0="0002009F" w:csb1="00000000"/>
-  </w:font>
-  <w:font w:name="Arial">
-    <w:panose1 w:val="020B0604020202020204"/>
-    <w:charset w:val="00"/>
-    <w:family w:val="swiss"/>
-    <w:pitch w:val="variable"/>
-    <w:sig w:usb0="E0002AFF" w:usb1="C0007843" w:usb2="00000009" w:usb3="00000000" w:csb0="000001FF" w:csb1="00000000"/>
-  </w:font>
-</w:fonts>
-</file>
-
-<file path=word/glossary/settings.xml><?xml version="1.0" encoding="utf-8"?>
-<w:settings xmlns:mc="http://schemas.openxmlformats.org/markup-compatibility/2006" xmlns:o="urn:schemas-microsoft-com:office:office" xmlns:r="http://schemas.openxmlformats.org/officeDocument/2006/relationships" xmlns:m="http://schemas.openxmlformats.org/officeDocument/2006/math" xmlns:v="urn:schemas-microsoft-com:vml" xmlns:w10="urn:schemas-microsoft-com:office:word" xmlns:w="http://schemas.openxmlformats.org/wordprocessingml/2006/main" xmlns:w14="http://schemas.microsoft.com/office/word/2010/wordml" xmlns:w15="http://schemas.microsoft.com/office/word/2012/wordml" xmlns:w16cid="http://schemas.microsoft.com/office/word/2016/wordml/cid" xmlns:w16se="http://schemas.microsoft.com/office/word/2015/wordml/symex" xmlns:sl="http://schemas.openxmlformats.org/schemaLibrary/2006/main" mc:Ignorable="w14 w15 w16se w16cid">
-  <w:view w:val="normal"/>
-  <w:defaultTabStop w:val="720"/>
-  <w:characterSpacingControl w:val="doNotCompress"/>
-  <w:compat>
-    <w:useFELayout/>
-    <w:compatSetting w:name="compatibilityMode" w:uri="http://schemas.microsoft.com/office/word" w:val="15"/>
-    <w:compatSetting w:name="overrideTableStyleFontSizeAndJustification" w:uri="http://schemas.microsoft.com/office/word" w:val="1"/>
-    <w:compatSetting w:name="enableOpenTypeFeatures" w:uri="http://schemas.microsoft.com/office/word" w:val="1"/>
-    <w:compatSetting w:name="doNotFlipMirrorIndents" w:uri="http://schemas.microsoft.com/office/word" w:val="1"/>
-    <w:compatSetting w:name="differentiateMultirowTableHeaders" w:uri="http://schemas.microsoft.com/office/word" w:val="1"/>
-    <w:compatSetting w:name="useWord2013TrackBottomHyphenation" w:uri="http://schemas.microsoft.com/office/word" w:val="0"/>
-  </w:compat>
-  <w:rsids>
-    <w:rsidRoot w:val="00EE78B8"/>
-    <w:rsid w:val="00EE78B8"/>
-  </w:rsids>
-  <m:mathPr>
-    <m:mathFont m:val="Cambria Math"/>
-    <m:brkBin m:val="before"/>
-    <m:brkBinSub m:val="--"/>
-    <m:smallFrac m:val="0"/>
-    <m:dispDef/>
-    <m:lMargin m:val="0"/>
-    <m:rMargin m:val="0"/>
-    <m:defJc m:val="centerGroup"/>
-    <m:wrapIndent m:val="1440"/>
-    <m:intLim m:val="subSup"/>
-    <m:naryLim m:val="undOvr"/>
-  </m:mathPr>
-  <w:themeFontLang w:val="en-IN" w:bidi="hi-IN"/>
-  <w:clrSchemeMapping w:bg1="light1" w:t1="dark1" w:bg2="light2" w:t2="dark2" w:accent1="accent1" w:accent2="accent2" w:accent3="accent3" w:accent4="accent4" w:accent5="accent5" w:accent6="accent6" w:hyperlink="hyperlink" w:followedHyperlink="followedHyperlink"/>
-  <w:decimalSymbol w:val="."/>
-  <w:listSeparator w:val=","/>
-  <w15:chartTrackingRefBased/>
-</w:settings>
-</file>
-
-<file path=word/glossary/styles.xml><?xml version="1.0" encoding="utf-8"?>
-<w:styles xmlns:mc="http://schemas.openxmlformats.org/markup-compatibility/2006" xmlns:r="http://schemas.openxmlformats.org/officeDocument/2006/relationships" xmlns:w="http://schemas.openxmlformats.org/wordprocessingml/2006/main" xmlns:w14="http://schemas.microsoft.com/office/word/2010/wordml" xmlns:w15="http://schemas.microsoft.com/office/word/2012/wordml" xmlns:w16cid="http://schemas.microsoft.com/office/word/2016/wordml/cid" xmlns:w16se="http://schemas.microsoft.com/office/word/2015/wordml/symex" mc:Ignorable="w14 w15 w16se w16cid">
-  <w:docDefaults>
-    <w:rPrDefault>
-      <w:rPr>
-        <w:rFonts w:asciiTheme="minorHAnsi" w:eastAsiaTheme="minorEastAsia" w:hAnsiTheme="minorHAnsi" w:cstheme="minorBidi"/>
-        <w:sz w:val="22"/>
-        <w:lang w:val="en-IN" w:eastAsia="en-IN" w:bidi="hi-IN"/>
-      </w:rPr>
-    </w:rPrDefault>
-    <w:pPrDefault>
-      <w:pPr>
-        <w:spacing w:after="160" w:line="259" w:lineRule="auto"/>
-      </w:pPr>
-    </w:pPrDefault>
-  </w:docDefaults>
-  <w:latentStyles w:defLockedState="0" w:defUIPriority="99" w:defSemiHidden="0" w:defUnhideWhenUsed="0" w:defQFormat="0" w:count="376">
-    <w:lsdException w:name="Normal" w:uiPriority="0" w:qFormat="1"/>
-    <w:lsdException w:name="heading 1" w:uiPriority="9" w:qFormat="1"/>
-    <w:lsdException w:name="heading 2" w:semiHidden="1" w:uiPriority="9" w:unhideWhenUsed="1" w:qFormat="1"/>
-    <w:lsdException w:name="heading 3" w:semiHidden="1" w:uiPriority="9" w:unhideWhenUsed="1" w:qFormat="1"/>
-    <w:lsdException w:name="heading 4" w:semiHidden="1" w:uiPriority="9" w:unhideWhenUsed="1" w:qFormat="1"/>
-    <w:lsdException w:name="heading 5" w:semiHidden="1" w:uiPriority="9" w:unhideWhenUsed="1" w:qFormat="1"/>
-    <w:lsdException w:name="heading 6" w:semiHidden="1" w:uiPriority="9" w:unhideWhenUsed="1" w:qFormat="1"/>
-    <w:lsdException w:name="heading 7" w:semiHidden="1" w:uiPriority="9" w:unhideWhenUsed="1" w:qFormat="1"/>
-    <w:lsdException w:name="heading 8" w:semiHidden="1" w:uiPriority="9" w:unhideWhenUsed="1" w:qFormat="1"/>
-    <w:lsdException w:name="heading 9" w:semiHidden="1" w:uiPriority="9" w:unhideWhenUsed="1" w:qFormat="1"/>
-    <w:lsdException w:name="index 1" w:semiHidden="1" w:unhideWhenUsed="1"/>
-    <w:lsdException w:name="index 2" w:semiHidden="1" w:unhideWhenUsed="1"/>
-    <w:lsdException w:name="index 3" w:semiHidden="1" w:unhideWhenUsed="1"/>
-    <w:lsdException w:name="index 4" w:semiHidden="1" w:unhideWhenUsed="1"/>
-    <w:lsdException w:name="index 5" w:semiHidden="1" w:unhideWhenUsed="1"/>
-    <w:lsdException w:name="index 6" w:semiHidden="1" w:unhideWhenUsed="1"/>
-    <w:lsdException w:name="index 7" w:semiHidden="1" w:unhideWhenUsed="1"/>
-    <w:lsdException w:name="index 8" w:semiHidden="1" w:unhideWhenUsed="1"/>
-    <w:lsdException w:name="index 9" w:semiHidden="1" w:unhideWhenUsed="1"/>
-    <w:lsdException w:name="toc 1" w:semiHidden="1" w:uiPriority="39" w:unhideWhenUsed="1"/>
-    <w:lsdException w:name="toc 2" w:semiHidden="1" w:uiPriority="39" w:unhideWhenUsed="1"/>
-    <w:lsdException w:name="toc 3" w:semiHidden="1" w:uiPriority="39" w:unhideWhenUsed="1"/>
-    <w:lsdException w:name="toc 4" w:semiHidden="1" w:uiPriority="39" w:unhideWhenUsed="1"/>
-    <w:lsdException w:name="toc 5" w:semiHidden="1" w:uiPriority="39" w:unhideWhenUsed="1"/>
-    <w:lsdException w:name="toc 6" w:semiHidden="1" w:uiPriority="39" w:unhideWhenUsed="1"/>
-    <w:lsdException w:name="toc 7" w:semiHidden="1" w:uiPriority="39" w:unhideWhenUsed="1"/>
-    <w:lsdException w:name="toc 8" w:semiHidden="1" w:uiPriority="39" w:unhideWhenUsed="1"/>
-    <w:lsdException w:name="toc 9" w:semiHidden="1" w:uiPriority="39" w:unhideWhenUsed="1"/>
-    <w:lsdException w:name="Normal Indent" w:semiHidden="1" w:unhideWhenUsed="1"/>
-    <w:lsdException w:name="footnote text" w:semiHidden="1" w:unhideWhenUsed="1"/>
-    <w:lsdException w:name="annotation text" w:semiHidden="1" w:unhideWhenUsed="1"/>
-    <w:lsdException w:name="header" w:semiHidden="1" w:unhideWhenUsed="1"/>
-    <w:lsdException w:name="footer" w:semiHidden="1" w:unhideWhenUsed="1"/>
-    <w:lsdException w:name="index heading" w:semiHidden="1" w:unhideWhenUsed="1"/>
-    <w:lsdException w:name="caption" w:semiHidden="1" w:uiPriority="35" w:unhideWhenUsed="1" w:qFormat="1"/>
-    <w:lsdException w:name="table of figures" w:semiHidden="1" w:unhideWhenUsed="1"/>
-    <w:lsdException w:name="envelope address" w:semiHidden="1" w:unhideWhenUsed="1"/>
-    <w:lsdException w:name="envelope return" w:semiHidden="1" w:unhideWhenUsed="1"/>
-    <w:lsdException w:name="footnote reference" w:semiHidden="1" w:unhideWhenUsed="1"/>
-    <w:lsdException w:name="annotation reference" w:semiHidden="1" w:unhideWhenUsed="1"/>
-    <w:lsdException w:name="line number" w:semiHidden="1" w:unhideWhenUsed="1"/>
-    <w:lsdException w:name="page number" w:semiHidden="1" w:unhideWhenUsed="1"/>
-    <w:lsdException w:name="endnote reference" w:semiHidden="1" w:unhideWhenUsed="1"/>
-    <w:lsdException w:name="endnote text" w:semiHidden="1" w:unhideWhenUsed="1"/>
-    <w:lsdException w:name="table of authorities" w:semiHidden="1" w:unhideWhenUsed="1"/>
-    <w:lsdException w:name="macro" w:semiHidden="1" w:unhideWhenUsed="1"/>
-    <w:lsdException w:name="toa heading" w:semiHidden="1" w:unhideWhenUsed="1"/>
-    <w:lsdException w:name="List" w:semiHidden="1" w:unhideWhenUsed="1"/>
-    <w:lsdException w:name="List Bullet" w:semiHidden="1" w:unhideWhenUsed="1"/>
-    <w:lsdException w:name="List Number" w:semiHidden="1" w:unhideWhenUsed="1"/>
-    <w:lsdException w:name="List 2" w:semiHidden="1" w:unhideWhenUsed="1"/>
-    <w:lsdException w:name="List 3" w:semiHidden="1" w:unhideWhenUsed="1"/>
-    <w:lsdException w:name="List 4" w:semiHidden="1" w:unhideWhenUsed="1"/>
-    <w:lsdException w:name="List 5" w:semiHidden="1" w:unhideWhenUsed="1"/>
-    <w:lsdException w:name="List Bullet 2" w:semiHidden="1" w:unhideWhenUsed="1"/>
-    <w:lsdException w:name="List Bullet 3" w:semiHidden="1" w:unhideWhenUsed="1"/>
-    <w:lsdException w:name="List Bullet 4" w:semiHidden="1" w:unhideWhenUsed="1"/>
-    <w:lsdException w:name="List Bullet 5" w:semiHidden="1" w:unhideWhenUsed="1"/>
-    <w:lsdException w:name="List Number 2" w:semiHidden="1" w:unhideWhenUsed="1"/>
-    <w:lsdException w:name="List Number 3" w:semiHidden="1" w:unhideWhenUsed="1"/>
-    <w:lsdException w:name="List Number 4" w:semiHidden="1" w:unhideWhenUsed="1"/>
-    <w:lsdException w:name="List Number 5" w:semiHidden="1" w:unhideWhenUsed="1"/>
-    <w:lsdException w:name="Title" w:uiPriority="10" w:qFormat="1"/>
-    <w:lsdException w:name="Closing" w:semiHidden="1" w:unhideWhenUsed="1"/>
-    <w:lsdException w:name="Signature" w:semiHidden="1" w:unhideWhenUsed="1"/>
-    <w:lsdException w:name="Default Paragraph Font" w:semiHidden="1" w:uiPriority="1" w:unhideWhenUsed="1"/>
-    <w:lsdException w:name="Body Text" w:semiHidden="1" w:unhideWhenUsed="1"/>
-    <w:lsdException w:name="Body Text Indent" w:semiHidden="1" w:unhideWhenUsed="1"/>
-    <w:lsdException w:name="List Continue" w:semiHidden="1" w:unhideWhenUsed="1"/>
-    <w:lsdException w:name="List Continue 2" w:semiHidden="1" w:unhideWhenUsed="1"/>
-    <w:lsdException w:name="List Continue 3" w:semiHidden="1" w:unhideWhenUsed="1"/>
-    <w:lsdException w:name="List Continue 4" w:semiHidden="1" w:unhideWhenUsed="1"/>
-    <w:lsdException w:name="List Continue 5" w:semiHidden="1" w:unhideWhenUsed="1"/>
-    <w:lsdException w:name="Message Header" w:semiHidden="1" w:unhideWhenUsed="1"/>
-    <w:lsdException w:name="Subtitle" w:uiPriority="11" w:qFormat="1"/>
-    <w:lsdException w:name="Salutation" w:semiHidden="1" w:unhideWhenUsed="1"/>
-    <w:lsdException w:name="Date" w:semiHidden="1" w:unhideWhenUsed="1"/>
-    <w:lsdException w:name="Body Text First Indent" w:semiHidden="1" w:unhideWhenUsed="1"/>
-    <w:lsdException w:name="Body Text First Indent 2" w:semiHidden="1" w:unhideWhenUsed="1"/>
-    <w:lsdException w:name="Note Heading" w:semiHidden="1" w:unhideWhenUsed="1"/>
-    <w:lsdException w:name="Body Text 2" w:semiHidden="1" w:unhideWhenUsed="1"/>
-    <w:lsdException w:name="Body Text 3" w:semiHidden="1" w:unhideWhenUsed="1"/>
-    <w:lsdException w:name="Body Text Indent 2" w:semiHidden="1" w:unhideWhenUsed="1"/>
-    <w:lsdException w:name="Body Text Indent 3" w:semiHidden="1" w:unhideWhenUsed="1"/>
-    <w:lsdException w:name="Block Text" w:semiHidden="1" w:unhideWhenUsed="1"/>
-    <w:lsdException w:name="Hyperlink" w:semiHidden="1" w:unhideWhenUsed="1"/>
-    <w:lsdException w:name="FollowedHyperlink" w:semiHidden="1" w:unhideWhenUsed="1"/>
-    <w:lsdException w:name="Strong" w:uiPriority="22" w:qFormat="1"/>
-    <w:lsdException w:name="Emphasis" w:uiPriority="20" w:qFormat="1"/>
-    <w:lsdException w:name="Document Map" w:semiHidden="1" w:unhideWhenUsed="1"/>
-    <w:lsdException w:name="Plain Text" w:semiHidden="1" w:unhideWhenUsed="1"/>
-    <w:lsdException w:name="E-mail Signature" w:semiHidden="1" w:unhideWhenUsed="1"/>
-    <w:lsdException w:name="HTML Top of Form" w:semiHidden="1" w:unhideWhenUsed="1"/>
-    <w:lsdException w:name="HTML Bottom of Form" w:semiHidden="1" w:unhideWhenUsed="1"/>
-    <w:lsdException w:name="Normal (Web)" w:semiHidden="1" w:unhideWhenUsed="1"/>
-    <w:lsdException w:name="HTML Acronym" w:semiHidden="1" w:unhideWhenUsed="1"/>
-    <w:lsdException w:name="HTML Address" w:semiHidden="1" w:unhideWhenUsed="1"/>
-    <w:lsdException w:name="HTML Cite" w:semiHidden="1" w:unhideWhenUsed="1"/>
-    <w:lsdException w:name="HTML Code" w:semiHidden="1" w:unhideWhenUsed="1"/>
-    <w:lsdException w:name="HTML Definition" w:semiHidden="1" w:unhideWhenUsed="1"/>
-    <w:lsdException w:name="HTML Keyboard" w:semiHidden="1" w:unhideWhenUsed="1"/>
-    <w:lsdException w:name="HTML Preformatted" w:semiHidden="1" w:unhideWhenUsed="1"/>
-    <w:lsdException w:name="HTML Sample" w:semiHidden="1" w:unhideWhenUsed="1"/>
-    <w:lsdException w:name="HTML Typewriter" w:semiHidden="1" w:unhideWhenUsed="1"/>
-    <w:lsdException w:name="HTML Variable" w:semiHidden="1" w:unhideWhenUsed="1"/>
-    <w:lsdException w:name="Normal Table" w:semiHidden="1" w:unhideWhenUsed="1"/>
-    <w:lsdException w:name="annotation subject" w:semiHidden="1" w:unhideWhenUsed="1"/>
-    <w:lsdException w:name="No List" w:semiHidden="1" w:unhideWhenUsed="1"/>
-    <w:lsdException w:name="Outline List 1" w:semiHidden="1" w:unhideWhenUsed="1"/>
-    <w:lsdException w:name="Outline List 2" w:semiHidden="1" w:unhideWhenUsed="1"/>
-    <w:lsdException w:name="Outline List 3" w:semiHidden="1" w:unhideWhenUsed="1"/>
-    <w:lsdException w:name="Table Simple 1" w:semiHidden="1" w:unhideWhenUsed="1"/>
-    <w:lsdException w:name="Table Simple 2" w:semiHidden="1" w:unhideWhenUsed="1"/>
-    <w:lsdException w:name="Table Simple 3" w:semiHidden="1" w:unhideWhenUsed="1"/>
-    <w:lsdException w:name="Table Classic 1" w:semiHidden="1" w:unhideWhenUsed="1"/>
-    <w:lsdException w:name="Table Classic 2" w:semiHidden="1" w:unhideWhenUsed="1"/>
-    <w:lsdException w:name="Table Classic 3" w:semiHidden="1" w:unhideWhenUsed="1"/>
-    <w:lsdException w:name="Table Classic 4" w:semiHidden="1" w:unhideWhenUsed="1"/>
-    <w:lsdException w:name="Table Colorful 1" w:semiHidden="1" w:unhideWhenUsed="1"/>
-    <w:lsdException w:name="Table Colorful 2" w:semiHidden="1" w:unhideWhenUsed="1"/>
-    <w:lsdException w:name="Table Colorful 3" w:semiHidden="1" w:unhideWhenUsed="1"/>
-    <w:lsdException w:name="Table Columns 1" w:semiHidden="1" w:unhideWhenUsed="1"/>
-    <w:lsdException w:name="Table Columns 2" w:semiHidden="1" w:unhideWhenUsed="1"/>
-    <w:lsdException w:name="Table Columns 3" w:semiHidden="1" w:unhideWhenUsed="1"/>
-    <w:lsdException w:name="Table Columns 4" w:semiHidden="1" w:unhideWhenUsed="1"/>
-    <w:lsdException w:name="Table Columns 5" w:semiHidden="1" w:unhideWhenUsed="1"/>
-    <w:lsdException w:name="Table Grid 1" w:semiHidden="1" w:unhideWhenUsed="1"/>
-    <w:lsdException w:name="Table Grid 2" w:semiHidden="1" w:unhideWhenUsed="1"/>
-    <w:lsdException w:name="Table Grid 3" w:semiHidden="1" w:unhideWhenUsed="1"/>
-    <w:lsdException w:name="Table Grid 4" w:semiHidden="1" w:unhideWhenUsed="1"/>
-    <w:lsdException w:name="Table Grid 5" w:semiHidden="1" w:unhideWhenUsed="1"/>
-    <w:lsdException w:name="Table Grid 6" w:semiHidden="1" w:unhideWhenUsed="1"/>
-    <w:lsdException w:name="Table Grid 7" w:semiHidden="1" w:unhideWhenUsed="1"/>
-    <w:lsdException w:name="Table Grid 8" w:semiHidden="1" w:unhideWhenUsed="1"/>
-    <w:lsdException w:name="Table List 1" w:semiHidden="1" w:unhideWhenUsed="1"/>
-    <w:lsdException w:name="Table List 2" w:semiHidden="1" w:unhideWhenUsed="1"/>
-    <w:lsdException w:name="Table List 3" w:semiHidden="1" w:unhideWhenUsed="1"/>
-    <w:lsdException w:name="Table List 4" w:semiHidden="1" w:unhideWhenUsed="1"/>
-    <w:lsdException w:name="Table List 5" w:semiHidden="1" w:unhideWhenUsed="1"/>
-    <w:lsdException w:name="Table List 6" w:semiHidden="1" w:unhideWhenUsed="1"/>
-    <w:lsdException w:name="Table List 7" w:semiHidden="1" w:unhideWhenUsed="1"/>
-    <w:lsdException w:name="Table List 8" w:semiHidden="1" w:unhideWhenUsed="1"/>
-    <w:lsdException w:name="Table 3D effects 1" w:semiHidden="1" w:unhideWhenUsed="1"/>
-    <w:lsdException w:name="Table 3D effects 2" w:semiHidden="1" w:unhideWhenUsed="1"/>
-    <w:lsdException w:name="Table 3D effects 3" w:semiHidden="1" w:unhideWhenUsed="1"/>
-    <w:lsdException w:name="Table Contemporary" w:semiHidden="1" w:unhideWhenUsed="1"/>
-    <w:lsdException w:name="Table Elegant" w:semiHidden="1" w:unhideWhenUsed="1"/>
-    <w:lsdException w:name="Table Professional" w:semiHidden="1" w:unhideWhenUsed="1"/>
-    <w:lsdException w:name="Table Subtle 1" w:semiHidden="1" w:unhideWhenUsed="1"/>
-    <w:lsdException w:name="Table Subtle 2" w:semiHidden="1" w:unhideWhenUsed="1"/>
-    <w:lsdException w:name="Table Web 1" w:semiHidden="1" w:unhideWhenUsed="1"/>
-    <w:lsdException w:name="Table Web 2" w:semiHidden="1" w:unhideWhenUsed="1"/>
-    <w:lsdException w:name="Table Web 3" w:semiHidden="1" w:unhideWhenUsed="1"/>
-    <w:lsdException w:name="Balloon Text" w:semiHidden="1" w:unhideWhenUsed="1"/>
-    <w:lsdException w:name="Table Grid" w:uiPriority="39"/>
-    <w:lsdException w:name="Table Theme" w:semiHidden="1" w:unhideWhenUsed="1"/>
-    <w:lsdException w:name="Placeholder Text" w:semiHidden="1"/>
-    <w:lsdException w:name="No Spacing" w:uiPriority="1" w:qFormat="1"/>
-    <w:lsdException w:name="Light Shading" w:uiPriority="60"/>
-    <w:lsdException w:name="Light List" w:uiPriority="61"/>
-    <w:lsdException w:name="Light Grid" w:uiPriority="62"/>
-    <w:lsdException w:name="Medium Shading 1" w:uiPriority="63"/>
-    <w:lsdException w:name="Medium Shading 2" w:uiPriority="64"/>
-    <w:lsdException w:name="Medium List 1" w:uiPriority="65"/>
-    <w:lsdException w:name="Medium List 2" w:uiPriority="66"/>
-    <w:lsdException w:name="Medium Grid 1" w:uiPriority="67"/>
-    <w:lsdException w:name="Medium Grid 2" w:uiPriority="68"/>
-    <w:lsdException w:name="Medium Grid 3" w:uiPriority="69"/>
-    <w:lsdException w:name="Dark List" w:uiPriority="70"/>
-    <w:lsdException w:name="Colorful Shading" w:uiPriority="71"/>
-    <w:lsdException w:name="Colorful List" w:uiPriority="72"/>
-    <w:lsdException w:name="Colorful Grid" w:uiPriority="73"/>
-    <w:lsdException w:name="Light Shading Accent 1" w:uiPriority="60"/>
-    <w:lsdException w:name="Light List Accent 1" w:uiPriority="61"/>
-    <w:lsdException w:name="Light Grid Accent 1" w:uiPriority="62"/>
-    <w:lsdException w:name="Medium Shading 1 Accent 1" w:uiPriority="63"/>
-    <w:lsdException w:name="Medium Shading 2 Accent 1" w:uiPriority="64"/>
-    <w:lsdException w:name="Medium List 1 Accent 1" w:uiPriority="65"/>
-    <w:lsdException w:name="Revision" w:semiHidden="1"/>
-    <w:lsdException w:name="List Paragraph" w:uiPriority="34" w:qFormat="1"/>
-    <w:lsdException w:name="Quote" w:uiPriority="29" w:qFormat="1"/>
-    <w:lsdException w:name="Intense Quote" w:uiPriority="30" w:qFormat="1"/>
-    <w:lsdException w:name="Medium List 2 Accent 1" w:uiPriority="66"/>
-    <w:lsdException w:name="Medium Grid 1 Accent 1" w:uiPriority="67"/>
-    <w:lsdException w:name="Medium Grid 2 Accent 1" w:uiPriority="68"/>
-    <w:lsdException w:name="Medium Grid 3 Accent 1" w:uiPriority="69"/>
-    <w:lsdException w:name="Dark List Accent 1" w:uiPriority="70"/>
-    <w:lsdException w:name="Colorful Shading Accent 1" w:uiPriority="71"/>
-    <w:lsdException w:name="Colorful List Accent 1" w:uiPriority="72"/>
-    <w:lsdException w:name="Colorful Grid Accent 1" w:uiPriority="73"/>
-    <w:lsdException w:name="Light Shading Accent 2" w:uiPriority="60"/>
-    <w:lsdException w:name="Light List Accent 2" w:uiPriority="61"/>
-    <w:lsdException w:name="Light Grid Accent 2" w:uiPriority="62"/>
-    <w:lsdException w:name="Medium Shading 1 Accent 2" w:uiPriority="63"/>
-    <w:lsdException w:name="Medium Shading 2 Accent 2" w:uiPriority="64"/>
-    <w:lsdException w:name="Medium List 1 Accent 2" w:uiPriority="65"/>
-    <w:lsdException w:name="Medium List 2 Accent 2" w:uiPriority="66"/>
-    <w:lsdException w:name="Medium Grid 1 Accent 2" w:uiPriority="67"/>
-    <w:lsdException w:name="Medium Grid 2 Accent 2" w:uiPriority="68"/>
-    <w:lsdException w:name="Medium Grid 3 Accent 2" w:uiPriority="69"/>
-    <w:lsdException w:name="Dark List Accent 2" w:uiPriority="70"/>
-    <w:lsdException w:name="Colorful Shading Accent 2" w:uiPriority="71"/>
-    <w:lsdException w:name="Colorful List Accent 2" w:uiPriority="72"/>
-    <w:lsdException w:name="Colorful Grid Accent 2" w:uiPriority="73"/>
-    <w:lsdException w:name="Light Shading Accent 3" w:uiPriority="60"/>
-    <w:lsdException w:name="Light List Accent 3" w:uiPriority="61"/>
-    <w:lsdException w:name="Light Grid Accent 3" w:uiPriority="62"/>
-    <w:lsdException w:name="Medium Shading 1 Accent 3" w:uiPriority="63"/>
-    <w:lsdException w:name="Medium Shading 2 Accent 3" w:uiPriority="64"/>
-    <w:lsdException w:name="Medium List 1 Accent 3" w:uiPriority="65"/>
-    <w:lsdException w:name="Medium List 2 Accent 3" w:uiPriority="66"/>
-    <w:lsdException w:name="Medium Grid 1 Accent 3" w:uiPriority="67"/>
-    <w:lsdException w:name="Medium Grid 2 Accent 3" w:uiPriority="68"/>
-    <w:lsdException w:name="Medium Grid 3 Accent 3" w:uiPriority="69"/>
-    <w:lsdException w:name="Dark List Accent 3" w:uiPriority="70"/>
-    <w:lsdException w:name="Colorful Shading Accent 3" w:uiPriority="71"/>
-    <w:lsdException w:name="Colorful List Accent 3" w:uiPriority="72"/>
-    <w:lsdException w:name="Colorful Grid Accent 3" w:uiPriority="73"/>
-    <w:lsdException w:name="Light Shading Accent 4" w:uiPriority="60"/>
-    <w:lsdException w:name="Light List Accent 4" w:uiPriority="61"/>
-    <w:lsdException w:name="Light Grid Accent 4" w:uiPriority="62"/>
-    <w:lsdException w:name="Medium Shading 1 Accent 4" w:uiPriority="63"/>
-    <w:lsdException w:name="Medium Shading 2 Accent 4" w:uiPriority="64"/>
-    <w:lsdException w:name="Medium List 1 Accent 4" w:uiPriority="65"/>
-    <w:lsdException w:name="Medium List 2 Accent 4" w:uiPriority="66"/>
-    <w:lsdException w:name="Medium Grid 1 Accent 4" w:uiPriority="67"/>
-    <w:lsdException w:name="Medium Grid 2 Accent 4" w:uiPriority="68"/>
-    <w:lsdException w:name="Medium Grid 3 Accent 4" w:uiPriority="69"/>
-    <w:lsdException w:name="Dark List Accent 4" w:uiPriority="70"/>
-    <w:lsdException w:name="Colorful Shading Accent 4" w:uiPriority="71"/>
-    <w:lsdException w:name="Colorful List Accent 4" w:uiPriority="72"/>
-    <w:lsdException w:name="Colorful Grid Accent 4" w:uiPriority="73"/>
-    <w:lsdException w:name="Light Shading Accent 5" w:uiPriority="60"/>
-    <w:lsdException w:name="Light List Accent 5" w:uiPriority="61"/>
-    <w:lsdException w:name="Light Grid Accent 5" w:uiPriority="62"/>
-    <w:lsdException w:name="Medium Shading 1 Accent 5" w:uiPriority="63"/>
-    <w:lsdException w:name="Medium Shading 2 Accent 5" w:uiPriority="64"/>
-    <w:lsdException w:name="Medium List 1 Accent 5" w:uiPriority="65"/>
-    <w:lsdException w:name="Medium List 2 Accent 5" w:uiPriority="66"/>
-    <w:lsdException w:name="Medium Grid 1 Accent 5" w:uiPriority="67"/>
-    <w:lsdException w:name="Medium Grid 2 Accent 5" w:uiPriority="68"/>
-    <w:lsdException w:name="Medium Grid 3 Accent 5" w:uiPriority="69"/>
-    <w:lsdException w:name="Dark List Accent 5" w:uiPriority="70"/>
-    <w:lsdException w:name="Colorful Shading Accent 5" w:uiPriority="71"/>
-    <w:lsdException w:name="Colorful List Accent 5" w:uiPriority="72"/>
-    <w:lsdException w:name="Colorful Grid Accent 5" w:uiPriority="73"/>
-    <w:lsdException w:name="Light Shading Accent 6" w:uiPriority="60"/>
-    <w:lsdException w:name="Light List Accent 6" w:uiPriority="61"/>
-    <w:lsdException w:name="Light Grid Accent 6" w:uiPriority="62"/>
-    <w:lsdException w:name="Medium Shading 1 Accent 6" w:uiPriority="63"/>
-    <w:lsdException w:name="Medium Shading 2 Accent 6" w:uiPriority="64"/>
-    <w:lsdException w:name="Medium List 1 Accent 6" w:uiPriority="65"/>
-    <w:lsdException w:name="Medium List 2 Accent 6" w:uiPriority="66"/>
-    <w:lsdException w:name="Medium Grid 1 Accent 6" w:uiPriority="67"/>
-    <w:lsdException w:name="Medium Grid 2 Accent 6" w:uiPriority="68"/>
-    <w:lsdException w:name="Medium Grid 3 Accent 6" w:uiPriority="69"/>
-    <w:lsdException w:name="Dark List Accent 6" w:uiPriority="70"/>
-    <w:lsdException w:name="Colorful Shading Accent 6" w:uiPriority="71"/>
-    <w:lsdException w:name="Colorful List Accent 6" w:uiPriority="72"/>
-    <w:lsdException w:name="Colorful Grid Accent 6" w:uiPriority="73"/>
-    <w:lsdException w:name="Subtle Emphasis" w:uiPriority="19" w:qFormat="1"/>
-    <w:lsdException w:name="Intense Emphasis" w:uiPriority="21" w:qFormat="1"/>
-    <w:lsdException w:name="Subtle Reference" w:uiPriority="31" w:qFormat="1"/>
-    <w:lsdException w:name="Intense Reference" w:uiPriority="32" w:qFormat="1"/>
-    <w:lsdException w:name="Book Title" w:uiPriority="33" w:qFormat="1"/>
-    <w:lsdException w:name="Bibliography" w:semiHidden="1" w:uiPriority="37" w:unhideWhenUsed="1"/>
-    <w:lsdException w:name="TOC Heading" w:semiHidden="1" w:uiPriority="39" w:unhideWhenUsed="1" w:qFormat="1"/>
-    <w:lsdException w:name="Plain Table 1" w:uiPriority="41"/>
-    <w:lsdException w:name="Plain Table 2" w:uiPriority="42"/>
-    <w:lsdException w:name="Plain Table 3" w:uiPriority="43"/>
-    <w:lsdException w:name="Plain Table 4" w:uiPriority="44"/>
-    <w:lsdException w:name="Plain Table 5" w:uiPriority="45"/>
-    <w:lsdException w:name="Grid Table Light" w:uiPriority="40"/>
-    <w:lsdException w:name="Grid Table 1 Light" w:uiPriority="46"/>
-    <w:lsdException w:name="Grid Table 2" w:uiPriority="47"/>
-    <w:lsdException w:name="Grid Table 3" w:uiPriority="48"/>
-    <w:lsdException w:name="Grid Table 4" w:uiPriority="49"/>
-    <w:lsdException w:name="Grid Table 5 Dark" w:uiPriority="50"/>
-    <w:lsdException w:name="Grid Table 6 Colorful" w:uiPriority="51"/>
-    <w:lsdException w:name="Grid Table 7 Colorful" w:uiPriority="52"/>
-    <w:lsdException w:name="Grid Table 1 Light Accent 1" w:uiPriority="46"/>
-    <w:lsdException w:name="Grid Table 2 Accent 1" w:uiPriority="47"/>
-    <w:lsdException w:name="Grid Table 3 Accent 1" w:uiPriority="48"/>
-    <w:lsdException w:name="Grid Table 4 Accent 1" w:uiPriority="49"/>
-    <w:lsdException w:name="Grid Table 5 Dark Accent 1" w:uiPriority="50"/>
-    <w:lsdException w:name="Grid Table 6 Colorful Accent 1" w:uiPriority="51"/>
-    <w:lsdException w:name="Grid Table 7 Colorful Accent 1" w:uiPriority="52"/>
-    <w:lsdException w:name="Grid Table 1 Light Accent 2" w:uiPriority="46"/>
-    <w:lsdException w:name="Grid Table 2 Accent 2" w:uiPriority="47"/>
-    <w:lsdException w:name="Grid Table 3 Accent 2" w:uiPriority="48"/>
-    <w:lsdException w:name="Grid Table 4 Accent 2" w:uiPriority="49"/>
-    <w:lsdException w:name="Grid Table 5 Dark Accent 2" w:uiPriority="50"/>
-    <w:lsdException w:name="Grid Table 6 Colorful Accent 2" w:uiPriority="51"/>
-    <w:lsdException w:name="Grid Table 7 Colorful Accent 2" w:uiPriority="52"/>
-    <w:lsdException w:name="Grid Table 1 Light Accent 3" w:uiPriority="46"/>
-    <w:lsdException w:name="Grid Table 2 Accent 3" w:uiPriority="47"/>
-    <w:lsdException w:name="Grid Table 3 Accent 3" w:uiPriority="48"/>
-    <w:lsdException w:name="Grid Table 4 Accent 3" w:uiPriority="49"/>
-    <w:lsdException w:name="Grid Table 5 Dark Accent 3" w:uiPriority="50"/>
-    <w:lsdException w:name="Grid Table 6 Colorful Accent 3" w:uiPriority="51"/>
-    <w:lsdException w:name="Grid Table 7 Colorful Accent 3" w:uiPriority="52"/>
-    <w:lsdException w:name="Grid Table 1 Light Accent 4" w:uiPriority="46"/>
-    <w:lsdException w:name="Grid Table 2 Accent 4" w:uiPriority="47"/>
-    <w:lsdException w:name="Grid Table 3 Accent 4" w:uiPriority="48"/>
-    <w:lsdException w:name="Grid Table 4 Accent 4" w:uiPriority="49"/>
-    <w:lsdException w:name="Grid Table 5 Dark Accent 4" w:uiPriority="50"/>
-    <w:lsdException w:name="Grid Table 6 Colorful Accent 4" w:uiPriority="51"/>
-    <w:lsdException w:name="Grid Table 7 Colorful Accent 4" w:uiPriority="52"/>
-    <w:lsdException w:name="Grid Table 1 Light Accent 5" w:uiPriority="46"/>
-    <w:lsdException w:name="Grid Table 2 Accent 5" w:uiPriority="47"/>
-    <w:lsdException w:name="Grid Table 3 Accent 5" w:uiPriority="48"/>
-    <w:lsdException w:name="Grid Table 4 Accent 5" w:uiPriority="49"/>
-    <w:lsdException w:name="Grid Table 5 Dark Accent 5" w:uiPriority="50"/>
-    <w:lsdException w:name="Grid Table 6 Colorful Accent 5" w:uiPriority="51"/>
-    <w:lsdException w:name="Grid Table 7 Colorful Accent 5" w:uiPriority="52"/>
-    <w:lsdException w:name="Grid Table 1 Light Accent 6" w:uiPriority="46"/>
-    <w:lsdException w:name="Grid Table 2 Accent 6" w:uiPriority="47"/>
-    <w:lsdException w:name="Grid Table 3 Accent 6" w:uiPriority="48"/>
-    <w:lsdException w:name="Grid Table 4 Accent 6" w:uiPriority="49"/>
-    <w:lsdException w:name="Grid Table 5 Dark Accent 6" w:uiPriority="50"/>
-    <w:lsdException w:name="Grid Table 6 Colorful Accent 6" w:uiPriority="51"/>
-    <w:lsdException w:name="Grid Table 7 Colorful Accent 6" w:uiPriority="52"/>
-    <w:lsdException w:name="List Table 1 Light" w:uiPriority="46"/>
-    <w:lsdException w:name="List Table 2" w:uiPriority="47"/>
-    <w:lsdException w:name="List Table 3" w:uiPriority="48"/>
-    <w:lsdException w:name="List Table 4" w:uiPriority="49"/>
-    <w:lsdException w:name="List Table 5 Dark" w:uiPriority="50"/>
-    <w:lsdException w:name="List Table 6 Colorful" w:uiPriority="51"/>
-    <w:lsdException w:name="List Table 7 Colorful" w:uiPriority="52"/>
-    <w:lsdException w:name="List Table 1 Light Accent 1" w:uiPriority="46"/>
-    <w:lsdException w:name="List Table 2 Accent 1" w:uiPriority="47"/>
-    <w:lsdException w:name="List Table 3 Accent 1" w:uiPriority="48"/>
-    <w:lsdException w:name="List Table 4 Accent 1" w:uiPriority="49"/>
-    <w:lsdException w:name="List Table 5 Dark Accent 1" w:uiPriority="50"/>
-    <w:lsdException w:name="List Table 6 Colorful Accent 1" w:uiPriority="51"/>
-    <w:lsdException w:name="List Table 7 Colorful Accent 1" w:uiPriority="52"/>
-    <w:lsdException w:name="List Table 1 Light Accent 2" w:uiPriority="46"/>
-    <w:lsdException w:name="List Table 2 Accent 2" w:uiPriority="47"/>
-    <w:lsdException w:name="List Table 3 Accent 2" w:uiPriority="48"/>
-    <w:lsdException w:name="List Table 4 Accent 2" w:uiPriority="49"/>
-    <w:lsdException w:name="List Table 5 Dark Accent 2" w:uiPriority="50"/>
-    <w:lsdException w:name="List Table 6 Colorful Accent 2" w:uiPriority="51"/>
-    <w:lsdException w:name="List Table 7 Colorful Accent 2" w:uiPriority="52"/>
-    <w:lsdException w:name="List Table 1 Light Accent 3" w:uiPriority="46"/>
-    <w:lsdException w:name="List Table 2 Accent 3" w:uiPriority="47"/>
-    <w:lsdException w:name="List Table 3 Accent 3" w:uiPriority="48"/>
-    <w:lsdException w:name="List Table 4 Accent 3" w:uiPriority="49"/>
-    <w:lsdException w:name="List Table 5 Dark Accent 3" w:uiPriority="50"/>
-    <w:lsdException w:name="List Table 6 Colorful Accent 3" w:uiPriority="51"/>
-    <w:lsdException w:name="List Table 7 Colorful Accent 3" w:uiPriority="52"/>
-    <w:lsdException w:name="List Table 1 Light Accent 4" w:uiPriority="46"/>
-    <w:lsdException w:name="List Table 2 Accent 4" w:uiPriority="47"/>
-    <w:lsdException w:name="List Table 3 Accent 4" w:uiPriority="48"/>
-    <w:lsdException w:name="List Table 4 Accent 4" w:uiPriority="49"/>
-    <w:lsdException w:name="List Table 5 Dark Accent 4" w:uiPriority="50"/>
-    <w:lsdException w:name="List Table 6 Colorful Accent 4" w:uiPriority="51"/>
-    <w:lsdException w:name="List Table 7 Colorful Accent 4" w:uiPriority="52"/>
-    <w:lsdException w:name="List Table 1 Light Accent 5" w:uiPriority="46"/>
-    <w:lsdException w:name="List Table 2 Accent 5" w:uiPriority="47"/>
-    <w:lsdException w:name="List Table 3 Accent 5" w:uiPriority="48"/>
-    <w:lsdException w:name="List Table 4 Accent 5" w:uiPriority="49"/>
-    <w:lsdException w:name="List Table 5 Dark Accent 5" w:uiPriority="50"/>
-    <w:lsdException w:name="List Table 6 Colorful Accent 5" w:uiPriority="51"/>
-    <w:lsdException w:name="List Table 7 Colorful Accent 5" w:uiPriority="52"/>
-    <w:lsdException w:name="List Table 1 Light Accent 6" w:uiPriority="46"/>
-    <w:lsdException w:name="List Table 2 Accent 6" w:uiPriority="47"/>
-    <w:lsdException w:name="List Table 3 Accent 6" w:uiPriority="48"/>
-    <w:lsdException w:name="List Table 4 Accent 6" w:uiPriority="49"/>
-    <w:lsdException w:name="List Table 5 Dark Accent 6" w:uiPriority="50"/>
-    <w:lsdException w:name="List Table 6 Colorful Accent 6" w:uiPriority="51"/>
-    <w:lsdException w:name="List Table 7 Colorful Accent 6" w:uiPriority="52"/>
-    <w:lsdException w:name="Mention" w:semiHidden="1" w:unhideWhenUsed="1"/>
-    <w:lsdException w:name="Smart Hyperlink" w:semiHidden="1" w:unhideWhenUsed="1"/>
-    <w:lsdException w:name="Hashtag" w:semiHidden="1" w:unhideWhenUsed="1"/>
-    <w:lsdException w:name="Unresolved Mention" w:semiHidden="1" w:unhideWhenUsed="1"/>
-    <w:lsdException w:name="Smart Link" w:semiHidden="1" w:unhideWhenUsed="1"/>
-  </w:latentStyles>
-  <w:style w:type="paragraph" w:default="1" w:styleId="Normal">
-    <w:name w:val="Normal"/>
-    <w:qFormat/>
-  </w:style>
-  <w:style w:type="character" w:default="1" w:styleId="DefaultParagraphFont">
-    <w:name w:val="Default Paragraph Font"/>
-    <w:uiPriority w:val="1"/>
-    <w:semiHidden/>
-    <w:unhideWhenUsed/>
-  </w:style>
-  <w:style w:type="table" w:default="1" w:styleId="TableNormal">
-    <w:name w:val="Normal Table"/>
-    <w:uiPriority w:val="99"/>
-    <w:semiHidden/>
-    <w:unhideWhenUsed/>
-    <w:tblPr>
-      <w:tblInd w:w="0" w:type="dxa"/>
-      <w:tblCellMar>
-        <w:top w:w="0" w:type="dxa"/>
-        <w:left w:w="108" w:type="dxa"/>
-        <w:bottom w:w="0" w:type="dxa"/>
-        <w:right w:w="108" w:type="dxa"/>
-      </w:tblCellMar>
-    </w:tblPr>
-  </w:style>
-  <w:style w:type="numbering" w:default="1" w:styleId="NoList">
-    <w:name w:val="No List"/>
-    <w:uiPriority w:val="99"/>
-    <w:semiHidden/>
-    <w:unhideWhenUsed/>
-  </w:style>
-  <w:style w:type="paragraph" w:customStyle="1" w:styleId="34A84FDC9B1D4F5C882AF40772535D87">
-    <w:name w:val="34A84FDC9B1D4F5C882AF40772535D87"/>
-  </w:style>
-  <w:style w:type="paragraph" w:customStyle="1" w:styleId="71BF9650AB6743AB8FABE04EAB873AF3">
-    <w:name w:val="71BF9650AB6743AB8FABE04EAB873AF3"/>
-  </w:style>
-  <w:style w:type="paragraph" w:customStyle="1" w:styleId="DCFDB23F9108477591720D6D7ACBED6E">
-    <w:name w:val="DCFDB23F9108477591720D6D7ACBED6E"/>
-  </w:style>
-  <w:style w:type="paragraph" w:customStyle="1" w:styleId="57C769C15FCE4454893EDF3520ED7B9D">
-    <w:name w:val="57C769C15FCE4454893EDF3520ED7B9D"/>
-  </w:style>
-  <w:style w:type="paragraph" w:customStyle="1" w:styleId="6C0C5E5ADEF644CBAB5A71355B334CB5">
-    <w:name w:val="6C0C5E5ADEF644CBAB5A71355B334CB5"/>
-  </w:style>
-  <w:style w:type="paragraph" w:customStyle="1" w:styleId="90326A8ACF504B6495B49EF7ADC391F8">
-    <w:name w:val="90326A8ACF504B6495B49EF7ADC391F8"/>
-  </w:style>
-  <w:style w:type="paragraph" w:customStyle="1" w:styleId="E0718B40BA5848C5B22748ACEC2E1C30">
-    <w:name w:val="E0718B40BA5848C5B22748ACEC2E1C30"/>
-  </w:style>
-  <w:style w:type="paragraph" w:customStyle="1" w:styleId="A9195C5246494148B7503129121599B8">
-    <w:name w:val="A9195C5246494148B7503129121599B8"/>
-  </w:style>
-  <w:style w:type="paragraph" w:customStyle="1" w:styleId="ABC059578C1D4AD996189F1852E3B3FF">
-    <w:name w:val="ABC059578C1D4AD996189F1852E3B3FF"/>
-  </w:style>
-  <w:style w:type="paragraph" w:customStyle="1" w:styleId="52C9B1D864AE491F8167A07A488FF8E5">
-    <w:name w:val="52C9B1D864AE491F8167A07A488FF8E5"/>
-  </w:style>
-  <w:style w:type="paragraph" w:customStyle="1" w:styleId="1CE2A0DD3BD94718A8FDC82DD1DDE0BD">
-    <w:name w:val="1CE2A0DD3BD94718A8FDC82DD1DDE0BD"/>
-  </w:style>
-</w:styles>
-</file>
-
-<file path=word/glossary/webSettings.xml><?xml version="1.0" encoding="utf-8"?>
-<w:webSettings xmlns:mc="http://schemas.openxmlformats.org/markup-compatibility/2006" xmlns:r="http://schemas.openxmlformats.org/officeDocument/2006/relationships" xmlns:w="http://schemas.openxmlformats.org/wordprocessingml/2006/main" xmlns:w14="http://schemas.microsoft.com/office/word/2010/wordml" xmlns:w15="http://schemas.microsoft.com/office/word/2012/wordml" xmlns:w16cid="http://schemas.microsoft.com/office/word/2016/wordml/cid" xmlns:w16se="http://schemas.microsoft.com/office/word/2015/wordml/symex" mc:Ignorable="w14 w15 w16se w16cid">
-  <w:optimizeForBrowser/>
-  <w:allowPNG/>
-</w:webSettings>
-</file>
-
 <file path=word/theme/theme1.xml><?xml version="1.0" encoding="utf-8"?>
 <a:theme xmlns:a="http://schemas.openxmlformats.org/drawingml/2006/main" name="Office Theme">
   <a:themeElements>
@@ -3983,15 +3380,6 @@
 </file>
 
 <file path=customXml/item1.xml><?xml version="1.0" encoding="utf-8"?>
-<?mso-contentType ?>
-<FormTemplates xmlns="http://schemas.microsoft.com/sharepoint/v3/contenttype/forms">
-  <Display>DocumentLibraryForm</Display>
-  <Edit>DocumentLibraryForm</Edit>
-  <New>DocumentLibraryForm</New>
-</FormTemplates>
-</file>
-
-<file path=customXml/item2.xml><?xml version="1.0" encoding="utf-8"?>
 <ct:contentTypeSchema xmlns:ct="http://schemas.microsoft.com/office/2006/metadata/contentType" xmlns:ma="http://schemas.microsoft.com/office/2006/metadata/properties/metaAttributes" ct:_="" ma:_="" ma:contentTypeName="Document" ma:contentTypeID="0x01010079F111ED35F8CC479449609E8A0923A6" ma:contentTypeVersion="11" ma:contentTypeDescription="Create a new document." ma:contentTypeScope="" ma:versionID="1c2eb7a32e66fb6e4260f3771546a5e2">
   <xsd:schema xmlns:xsd="http://www.w3.org/2001/XMLSchema" xmlns:xs="http://www.w3.org/2001/XMLSchema" xmlns:p="http://schemas.microsoft.com/office/2006/metadata/properties" xmlns:ns2="71af3243-3dd4-4a8d-8c0d-dd76da1f02a5" xmlns:ns3="16c05727-aa75-4e4a-9b5f-8a80a1165891" targetNamespace="http://schemas.microsoft.com/office/2006/metadata/properties" ma:root="true" ma:fieldsID="04e1f6479c48b08974ba73b5ca973489" ns2:_="" ns3:_="">
     <xsd:import namespace="71af3243-3dd4-4a8d-8c0d-dd76da1f02a5"/>
@@ -4202,6 +3590,15 @@
 </ct:contentTypeSchema>
 </file>
 
+<file path=customXml/item2.xml><?xml version="1.0" encoding="utf-8"?>
+<?mso-contentType ?>
+<FormTemplates xmlns="http://schemas.microsoft.com/sharepoint/v3/contenttype/forms">
+  <Display>DocumentLibraryForm</Display>
+  <Edit>DocumentLibraryForm</Edit>
+  <New>DocumentLibraryForm</New>
+</FormTemplates>
+</file>
+
 <file path=customXml/item3.xml><?xml version="1.0" encoding="utf-8"?>
 <p:properties xmlns:p="http://schemas.microsoft.com/office/2006/metadata/properties" xmlns:xsi="http://www.w3.org/2001/XMLSchema-instance" xmlns:pc="http://schemas.microsoft.com/office/infopath/2007/PartnerControls">
   <documentManagement>
@@ -4211,14 +3608,6 @@
 </file>
 
 <file path=customXml/itemProps1.xml><?xml version="1.0" encoding="utf-8"?>
-<ds:datastoreItem xmlns:ds="http://schemas.openxmlformats.org/officeDocument/2006/customXml" ds:itemID="{F90177D3-0391-4965-A050-27EB09DF6208}">
-  <ds:schemaRefs>
-    <ds:schemaRef ds:uri="http://schemas.microsoft.com/sharepoint/v3/contenttype/forms"/>
-  </ds:schemaRefs>
-</ds:datastoreItem>
-</file>
-
-<file path=customXml/itemProps2.xml><?xml version="1.0" encoding="utf-8"?>
 <ds:datastoreItem xmlns:ds="http://schemas.openxmlformats.org/officeDocument/2006/customXml" ds:itemID="{55DDE4A2-1439-4D03-9F89-0AC06C8ECA73}">
   <ds:schemaRefs>
     <ds:schemaRef ds:uri="http://schemas.microsoft.com/office/2006/metadata/contentType"/>
@@ -4237,6 +3626,14 @@
 </ds:datastoreItem>
 </file>
 
+<file path=customXml/itemProps2.xml><?xml version="1.0" encoding="utf-8"?>
+<ds:datastoreItem xmlns:ds="http://schemas.openxmlformats.org/officeDocument/2006/customXml" ds:itemID="{F90177D3-0391-4965-A050-27EB09DF6208}">
+  <ds:schemaRefs>
+    <ds:schemaRef ds:uri="http://schemas.microsoft.com/sharepoint/v3/contenttype/forms"/>
+  </ds:schemaRefs>
+</ds:datastoreItem>
+</file>
+
 <file path=customXml/itemProps3.xml><?xml version="1.0" encoding="utf-8"?>
 <ds:datastoreItem xmlns:ds="http://schemas.openxmlformats.org/officeDocument/2006/customXml" ds:itemID="{15ED74A8-3B5E-46DD-932C-D963102FAA49}">
   <ds:schemaRefs>

</xml_diff>